<commit_message>
upgrade auto instrument features
</commit_message>
<xml_diff>
--- a/如何更新仪器信息数据库（仅供参考）.docx
+++ b/如何更新仪器信息数据库（仅供参考）.docx
@@ -25,6 +25,7 @@
       <w:pPr>
         <w:widowControl w:val="0"/>
         <w:numPr>
+          <w:ilvl w:val="0"/>
           <w:numId w:val="0"/>
         </w:numPr>
         <w:jc w:val="both"/>
@@ -60,6 +61,7 @@
       <w:pPr>
         <w:widowControl w:val="0"/>
         <w:numPr>
+          <w:ilvl w:val="0"/>
           <w:numId w:val="0"/>
         </w:numPr>
         <w:ind w:leftChars="0"/>
@@ -117,6 +119,7 @@
       <w:pPr>
         <w:widowControl w:val="0"/>
         <w:numPr>
+          <w:ilvl w:val="0"/>
           <w:numId w:val="0"/>
         </w:numPr>
         <w:ind w:leftChars="0"/>
@@ -185,13 +188,23 @@
           <w:rFonts w:hint="eastAsia"/>
           <w:lang w:val="en-US" w:eastAsia="zh-CN"/>
         </w:rPr>
-        <w:t>使用部门：结构检测所</w:t>
-      </w:r>
-    </w:p>
-    <w:p>
-      <w:pPr>
-        <w:widowControl w:val="0"/>
-        <w:numPr>
+        <w:t>使用部门：结构检测所（根据实际情况填</w:t>
+      </w:r>
+      <w:bookmarkStart w:id="0" w:name="_GoBack"/>
+      <w:bookmarkEnd w:id="0"/>
+      <w:r>
+        <w:rPr>
+          <w:rFonts w:hint="eastAsia"/>
+          <w:lang w:val="en-US" w:eastAsia="zh-CN"/>
+        </w:rPr>
+        <w:t>写）</w:t>
+      </w:r>
+    </w:p>
+    <w:p>
+      <w:pPr>
+        <w:widowControl w:val="0"/>
+        <w:numPr>
+          <w:ilvl w:val="0"/>
           <w:numId w:val="0"/>
         </w:numPr>
         <w:ind w:leftChars="0"/>
@@ -213,6 +226,7 @@
       <w:pPr>
         <w:widowControl w:val="0"/>
         <w:numPr>
+          <w:ilvl w:val="0"/>
           <w:numId w:val="0"/>
         </w:numPr>
         <w:ind w:leftChars="0"/>
@@ -234,6 +248,7 @@
       <w:pPr>
         <w:widowControl w:val="0"/>
         <w:numPr>
+          <w:ilvl w:val="0"/>
           <w:numId w:val="0"/>
         </w:numPr>
         <w:ind w:leftChars="0"/>
@@ -309,6 +324,7 @@
       <w:pPr>
         <w:widowControl w:val="0"/>
         <w:numPr>
+          <w:ilvl w:val="0"/>
           <w:numId w:val="0"/>
         </w:numPr>
         <w:ind w:leftChars="0"/>
@@ -406,6 +422,7 @@
       <w:pPr>
         <w:widowControl w:val="0"/>
         <w:numPr>
+          <w:ilvl w:val="0"/>
           <w:numId w:val="0"/>
         </w:numPr>
         <w:ind w:leftChars="0"/>
@@ -458,8 +475,6 @@
           </wp:inline>
         </w:drawing>
       </w:r>
-      <w:bookmarkStart w:id="0" w:name="_GoBack"/>
-      <w:bookmarkEnd w:id="0"/>
     </w:p>
     <w:sectPr>
       <w:pgSz w:w="11906" w:h="16838"/>

</xml_diff>

<commit_message>
upgrade the autoreport template
</commit_message>
<xml_diff>
--- a/如何更新仪器信息数据库（仅供参考）.docx
+++ b/如何更新仪器信息数据库（仅供参考）.docx
@@ -188,7 +188,29 @@
           <w:rFonts w:hint="eastAsia"/>
           <w:lang w:val="en-US" w:eastAsia="zh-CN"/>
         </w:rPr>
-        <w:t>使用部门：结构检测所（根据实际情况填</w:t>
+        <w:t>使用部门：结构检测所（根据实际情况填写）</w:t>
+      </w:r>
+    </w:p>
+    <w:p>
+      <w:pPr>
+        <w:widowControl w:val="0"/>
+        <w:numPr>
+          <w:ilvl w:val="0"/>
+          <w:numId w:val="0"/>
+        </w:numPr>
+        <w:ind w:leftChars="0"/>
+        <w:jc w:val="both"/>
+        <w:rPr>
+          <w:rFonts w:hint="eastAsia"/>
+          <w:lang w:val="en-US" w:eastAsia="zh-CN"/>
+        </w:rPr>
+      </w:pPr>
+      <w:r>
+        <w:rPr>
+          <w:rFonts w:hint="eastAsia"/>
+          <w:lang w:val="en-US" w:eastAsia="zh-CN"/>
+        </w:rPr>
+        <w:t>固资状态：正常（仅供参考</w:t>
       </w:r>
       <w:bookmarkStart w:id="0" w:name="_GoBack"/>
       <w:bookmarkEnd w:id="0"/>
@@ -197,29 +219,7 @@
           <w:rFonts w:hint="eastAsia"/>
           <w:lang w:val="en-US" w:eastAsia="zh-CN"/>
         </w:rPr>
-        <w:t>写）</w:t>
-      </w:r>
-    </w:p>
-    <w:p>
-      <w:pPr>
-        <w:widowControl w:val="0"/>
-        <w:numPr>
-          <w:ilvl w:val="0"/>
-          <w:numId w:val="0"/>
-        </w:numPr>
-        <w:ind w:leftChars="0"/>
-        <w:jc w:val="both"/>
-        <w:rPr>
-          <w:rFonts w:hint="eastAsia"/>
-          <w:lang w:val="en-US" w:eastAsia="zh-CN"/>
-        </w:rPr>
-      </w:pPr>
-      <w:r>
-        <w:rPr>
-          <w:rFonts w:hint="eastAsia"/>
-          <w:lang w:val="en-US" w:eastAsia="zh-CN"/>
-        </w:rPr>
-        <w:t>固资状态：正常</w:t>
+        <w:t>）</w:t>
       </w:r>
     </w:p>
     <w:p>

</xml_diff>